<commit_message>
langsoc accepted and julia's poster
</commit_message>
<xml_diff>
--- a/assets/documents/cv (28.4.21).docx
+++ b/assets/documents/cv (28.4.21).docx
@@ -8653,16 +8653,7 @@
           <w:sz w:val="20"/>
           <w:szCs w:val="20"/>
         </w:rPr>
-        <w:t>/</w:t>
-      </w:r>
-      <w:r>
-        <w:rPr>
-          <w:rFonts w:ascii="Helvetica" w:hAnsi="Helvetica"/>
-          <w:color w:val="262626" w:themeColor="text1" w:themeTint="D9"/>
-          <w:sz w:val="20"/>
-          <w:szCs w:val="20"/>
-        </w:rPr>
-        <w:t>RStudio</w:t>
+        <w:t>, RStudio</w:t>
       </w:r>
     </w:p>
     <w:p>

</xml_diff>

<commit_message>
updated cv with langsoc paper
</commit_message>
<xml_diff>
--- a/assets/documents/cv (28.4.21).docx
+++ b/assets/documents/cv (28.4.21).docx
@@ -103,7 +103,7 @@
               </wp:anchor>
             </w:drawing>
           </mc:Choice>
-          <mc:Fallback xmlns:mo="http://schemas.microsoft.com/office/mac/office/2008/main" xmlns:mv="urn:schemas-microsoft-com:mac:vml">
+          <mc:Fallback xmlns:mv="urn:schemas-microsoft-com:mac:vml" xmlns:mo="http://schemas.microsoft.com/office/mac/office/2008/main">
             <w:pict>
               <v:line w14:anchorId="5C3206F7" id="Straight Connector 1" o:spid="_x0000_s1026" style="position:absolute;z-index:251659264;visibility:visible;mso-wrap-style:square;mso-wrap-distance-left:9pt;mso-wrap-distance-top:0;mso-wrap-distance-right:9pt;mso-wrap-distance-bottom:0;mso-position-horizontal:absolute;mso-position-horizontal-relative:text;mso-position-vertical:absolute;mso-position-vertical-relative:text" from="-4.95pt,10pt" to="454.05pt,10pt" o:gfxdata="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" strokecolor="#5a5a5a [2109]" strokeweight=".25pt">
                 <v:stroke joinstyle="miter"/>
@@ -525,7 +525,7 @@
       </w:tr>
       <w:tr>
         <w:trPr>
-          <w:trHeight w:val="260"/>
+          <w:trHeight w:val="484"/>
         </w:trPr>
         <w:tc>
           <w:tcPr>
@@ -586,7 +586,76 @@
                 <w:sz w:val="18"/>
                 <w:szCs w:val="20"/>
               </w:rPr>
-              <w:t>Phonological acquisition of variable input</w:t>
+              <w:t xml:space="preserve">(Preliminary) </w:t>
+            </w:r>
+            <w:r>
+              <w:rPr>
+                <w:rFonts w:ascii="Arial" w:hAnsi="Arial" w:cs="Arial"/>
+                <w:color w:val="262626" w:themeColor="text1" w:themeTint="D9"/>
+                <w:sz w:val="18"/>
+                <w:szCs w:val="20"/>
+              </w:rPr>
+              <w:t>Phonological acquisition in a multi(</w:t>
+            </w:r>
+            <w:proofErr w:type="spellStart"/>
+            <w:r>
+              <w:rPr>
+                <w:rFonts w:ascii="Arial" w:hAnsi="Arial" w:cs="Arial"/>
+                <w:color w:val="262626" w:themeColor="text1" w:themeTint="D9"/>
+                <w:sz w:val="18"/>
+                <w:szCs w:val="20"/>
+              </w:rPr>
+              <w:t>dia</w:t>
+            </w:r>
+            <w:proofErr w:type="spellEnd"/>
+            <w:r>
+              <w:rPr>
+                <w:rFonts w:ascii="Arial" w:hAnsi="Arial" w:cs="Arial"/>
+                <w:color w:val="262626" w:themeColor="text1" w:themeTint="D9"/>
+                <w:sz w:val="18"/>
+                <w:szCs w:val="20"/>
+              </w:rPr>
+              <w:t>)</w:t>
+            </w:r>
+            <w:proofErr w:type="spellStart"/>
+            <w:r>
+              <w:rPr>
+                <w:rFonts w:ascii="Arial" w:hAnsi="Arial" w:cs="Arial"/>
+                <w:color w:val="262626" w:themeColor="text1" w:themeTint="D9"/>
+                <w:sz w:val="18"/>
+                <w:szCs w:val="20"/>
+              </w:rPr>
+              <w:t>lectal</w:t>
+            </w:r>
+            <w:proofErr w:type="spellEnd"/>
+            <w:r>
+              <w:rPr>
+                <w:rFonts w:ascii="Arial" w:hAnsi="Arial" w:cs="Arial"/>
+                <w:color w:val="262626" w:themeColor="text1" w:themeTint="D9"/>
+                <w:sz w:val="18"/>
+                <w:szCs w:val="20"/>
+              </w:rPr>
+              <w:t xml:space="preserve"> and multicultural context: the case of bilingual </w:t>
+            </w:r>
+            <w:proofErr w:type="spellStart"/>
+            <w:r>
+              <w:rPr>
+                <w:rFonts w:ascii="Arial" w:hAnsi="Arial" w:cs="Arial"/>
+                <w:color w:val="262626" w:themeColor="text1" w:themeTint="D9"/>
+                <w:sz w:val="18"/>
+                <w:szCs w:val="20"/>
+              </w:rPr>
+              <w:t>preschoolers</w:t>
+            </w:r>
+            <w:proofErr w:type="spellEnd"/>
+            <w:r>
+              <w:rPr>
+                <w:rFonts w:ascii="Arial" w:hAnsi="Arial" w:cs="Arial"/>
+                <w:color w:val="262626" w:themeColor="text1" w:themeTint="D9"/>
+                <w:sz w:val="18"/>
+                <w:szCs w:val="20"/>
+              </w:rPr>
+              <w:t xml:space="preserve"> in Singapore</w:t>
             </w:r>
           </w:p>
         </w:tc>
@@ -2173,6 +2242,15 @@
           <w:color w:val="262626" w:themeColor="text1" w:themeTint="D9"/>
         </w:rPr>
       </w:pPr>
+      <w:r>
+        <w:rPr>
+          <w:rFonts w:ascii="Helvetica" w:hAnsi="Helvetica"/>
+          <w:b/>
+          <w:color w:val="262626" w:themeColor="text1" w:themeTint="D9"/>
+        </w:rPr>
+        <w:lastRenderedPageBreak/>
+        <w:t>Journal articles</w:t>
+      </w:r>
     </w:p>
     <w:p>
       <w:pPr>
@@ -2194,19 +2272,74 @@
     </w:p>
     <w:p>
       <w:pPr>
-        <w:rPr>
-          <w:rFonts w:ascii="Helvetica" w:hAnsi="Helvetica"/>
-          <w:b/>
-          <w:color w:val="262626" w:themeColor="text1" w:themeTint="D9"/>
+        <w:ind w:left="642" w:hanging="642"/>
+        <w:rPr>
+          <w:rFonts w:ascii="Arial" w:hAnsi="Arial" w:cs="Arial"/>
+          <w:color w:val="000000" w:themeColor="text1"/>
+          <w:sz w:val="20"/>
+          <w:szCs w:val="20"/>
         </w:rPr>
       </w:pPr>
       <w:r>
         <w:rPr>
-          <w:rFonts w:ascii="Helvetica" w:hAnsi="Helvetica"/>
-          <w:b/>
-          <w:color w:val="262626" w:themeColor="text1" w:themeTint="D9"/>
-        </w:rPr>
-        <w:t>Journal articles</w:t>
+          <w:rFonts w:ascii="Arial" w:hAnsi="Arial" w:cs="Arial"/>
+          <w:sz w:val="20"/>
+          <w:szCs w:val="20"/>
+        </w:rPr>
+        <w:t>Sim, J. H. (</w:t>
+      </w:r>
+      <w:r>
+        <w:rPr>
+          <w:rFonts w:ascii="Arial" w:hAnsi="Arial" w:cs="Arial"/>
+          <w:sz w:val="20"/>
+          <w:szCs w:val="20"/>
+        </w:rPr>
+        <w:t>in press).</w:t>
+      </w:r>
+      <w:r>
+        <w:rPr>
+          <w:rFonts w:ascii="Arial" w:hAnsi="Arial" w:cs="Arial"/>
+          <w:sz w:val="20"/>
+          <w:szCs w:val="20"/>
+        </w:rPr>
+        <w:t xml:space="preserve"> </w:t>
+      </w:r>
+      <w:r>
+        <w:rPr>
+          <w:rFonts w:ascii="Arial" w:hAnsi="Arial" w:cs="Arial"/>
+          <w:sz w:val="20"/>
+          <w:szCs w:val="20"/>
+        </w:rPr>
+        <w:t xml:space="preserve">Negotiating social meanings in a plural society: social perceptions of variants of </w:t>
+      </w:r>
+      <w:r>
+        <w:rPr>
+          <w:rFonts w:ascii="Arial" w:hAnsi="Arial" w:cs="Arial"/>
+          <w:color w:val="000000" w:themeColor="text1"/>
+          <w:sz w:val="20"/>
+          <w:szCs w:val="20"/>
+        </w:rPr>
+        <w:t>/l/ in Singapore English. </w:t>
+      </w:r>
+      <w:r>
+        <w:rPr>
+          <w:rFonts w:ascii="Arial" w:hAnsi="Arial" w:cs="Arial"/>
+          <w:i/>
+          <w:iCs/>
+          <w:color w:val="000000" w:themeColor="text1"/>
+          <w:sz w:val="20"/>
+          <w:szCs w:val="20"/>
+        </w:rPr>
+        <w:t>Language in Society.</w:t>
+      </w:r>
+      <w:r>
+        <w:rPr>
+          <w:rFonts w:ascii="Arial" w:hAnsi="Arial" w:cs="Arial"/>
+          <w:color w:val="000000" w:themeColor="text1"/>
+          <w:sz w:val="20"/>
+          <w:szCs w:val="20"/>
+        </w:rPr>
+        <w:t xml:space="preserve"> Preprint: https://osf.io/4jbdm/. </w:t>
       </w:r>
     </w:p>
     <w:p>
@@ -2214,7 +2347,7 @@
         <w:rPr>
           <w:rFonts w:ascii="Helvetica" w:hAnsi="Helvetica"/>
           <w:b/>
-          <w:color w:val="262626" w:themeColor="text1" w:themeTint="D9"/>
+          <w:color w:val="000000" w:themeColor="text1"/>
         </w:rPr>
       </w:pPr>
     </w:p>
@@ -2249,13 +2382,15 @@
               <w:ind w:left="642" w:hanging="713"/>
               <w:rPr>
                 <w:rFonts w:ascii="Arial" w:hAnsi="Arial" w:cs="Arial"/>
-                <w:sz w:val="20"/>
-                <w:szCs w:val="20"/>
-              </w:rPr>
-            </w:pPr>
-            <w:r>
-              <w:rPr>
-                <w:rFonts w:ascii="Arial" w:hAnsi="Arial" w:cs="Arial"/>
+                <w:color w:val="000000" w:themeColor="text1"/>
+                <w:sz w:val="20"/>
+                <w:szCs w:val="20"/>
+              </w:rPr>
+            </w:pPr>
+            <w:r>
+              <w:rPr>
+                <w:rFonts w:ascii="Arial" w:hAnsi="Arial" w:cs="Arial"/>
+                <w:color w:val="000000" w:themeColor="text1"/>
                 <w:sz w:val="20"/>
                 <w:szCs w:val="20"/>
               </w:rPr>
@@ -2264,6 +2399,7 @@
             <w:r>
               <w:rPr>
                 <w:rFonts w:ascii="Arial" w:hAnsi="Arial" w:cs="Arial"/>
+                <w:color w:val="000000" w:themeColor="text1"/>
                 <w:sz w:val="20"/>
                 <w:szCs w:val="20"/>
               </w:rPr>
@@ -2272,6 +2408,7 @@
             <w:r>
               <w:rPr>
                 <w:rFonts w:ascii="Arial" w:hAnsi="Arial" w:cs="Arial"/>
+                <w:color w:val="000000" w:themeColor="text1"/>
                 <w:sz w:val="20"/>
                 <w:szCs w:val="20"/>
               </w:rPr>
@@ -2282,6 +2419,7 @@
                 <w:rFonts w:ascii="Arial" w:hAnsi="Arial" w:cs="Arial"/>
                 <w:i/>
                 <w:iCs/>
+                <w:color w:val="000000" w:themeColor="text1"/>
                 <w:sz w:val="20"/>
                 <w:szCs w:val="20"/>
               </w:rPr>
@@ -2290,6 +2428,7 @@
             <w:r>
               <w:rPr>
                 <w:rFonts w:ascii="Arial" w:hAnsi="Arial" w:cs="Arial"/>
+                <w:color w:val="000000" w:themeColor="text1"/>
                 <w:sz w:val="20"/>
                 <w:szCs w:val="20"/>
               </w:rPr>
@@ -2300,7 +2439,7 @@
                 <w:rPr>
                   <w:rStyle w:val="Hyperlink"/>
                   <w:rFonts w:ascii="Arial" w:hAnsi="Arial" w:cs="Arial"/>
-                  <w:color w:val="auto"/>
+                  <w:color w:val="000000" w:themeColor="text1"/>
                   <w:sz w:val="20"/>
                   <w:szCs w:val="20"/>
                   <w:u w:val="none"/>
@@ -2311,6 +2450,7 @@
             <w:r>
               <w:rPr>
                 <w:rFonts w:ascii="Arial" w:hAnsi="Arial" w:cs="Arial"/>
+                <w:color w:val="000000" w:themeColor="text1"/>
                 <w:sz w:val="20"/>
                 <w:szCs w:val="20"/>
               </w:rPr>
@@ -2322,6 +2462,7 @@
               <w:ind w:left="642" w:hanging="713"/>
               <w:rPr>
                 <w:rFonts w:ascii="Arial" w:hAnsi="Arial" w:cs="Arial"/>
+                <w:color w:val="000000" w:themeColor="text1"/>
                 <w:sz w:val="20"/>
                 <w:szCs w:val="20"/>
               </w:rPr>
@@ -2332,13 +2473,15 @@
               <w:ind w:left="642" w:hanging="713"/>
               <w:rPr>
                 <w:rFonts w:ascii="Arial" w:hAnsi="Arial" w:cs="Arial"/>
-                <w:sz w:val="20"/>
-                <w:szCs w:val="20"/>
-              </w:rPr>
-            </w:pPr>
-            <w:r>
-              <w:rPr>
-                <w:rFonts w:ascii="Arial" w:hAnsi="Arial" w:cs="Arial"/>
+                <w:color w:val="000000" w:themeColor="text1"/>
+                <w:sz w:val="20"/>
+                <w:szCs w:val="20"/>
+              </w:rPr>
+            </w:pPr>
+            <w:r>
+              <w:rPr>
+                <w:rFonts w:ascii="Arial" w:hAnsi="Arial" w:cs="Arial"/>
+                <w:color w:val="000000" w:themeColor="text1"/>
                 <w:sz w:val="20"/>
                 <w:szCs w:val="20"/>
               </w:rPr>
@@ -2349,6 +2492,7 @@
                 <w:rFonts w:ascii="Arial" w:hAnsi="Arial" w:cs="Arial"/>
                 <w:i/>
                 <w:iCs/>
+                <w:color w:val="000000" w:themeColor="text1"/>
                 <w:sz w:val="20"/>
                 <w:szCs w:val="20"/>
               </w:rPr>
@@ -2357,6 +2501,7 @@
             <w:r>
               <w:rPr>
                 <w:rFonts w:ascii="Arial" w:hAnsi="Arial" w:cs="Arial"/>
+                <w:color w:val="000000" w:themeColor="text1"/>
                 <w:sz w:val="20"/>
                 <w:szCs w:val="20"/>
               </w:rPr>
@@ -2367,6 +2512,7 @@
                 <w:rFonts w:ascii="Arial" w:hAnsi="Arial" w:cs="Arial"/>
                 <w:i/>
                 <w:iCs/>
+                <w:color w:val="000000" w:themeColor="text1"/>
                 <w:sz w:val="20"/>
                 <w:szCs w:val="20"/>
               </w:rPr>
@@ -2375,6 +2521,7 @@
             <w:r>
               <w:rPr>
                 <w:rFonts w:ascii="Arial" w:hAnsi="Arial" w:cs="Arial"/>
+                <w:color w:val="000000" w:themeColor="text1"/>
                 <w:sz w:val="20"/>
                 <w:szCs w:val="20"/>
               </w:rPr>
@@ -2385,7 +2532,7 @@
                 <w:rPr>
                   <w:rStyle w:val="Hyperlink"/>
                   <w:rFonts w:ascii="Arial" w:hAnsi="Arial" w:cs="Arial"/>
-                  <w:color w:val="auto"/>
+                  <w:color w:val="000000" w:themeColor="text1"/>
                   <w:sz w:val="20"/>
                   <w:szCs w:val="20"/>
                   <w:u w:val="none"/>
@@ -2396,6 +2543,7 @@
             <w:r>
               <w:rPr>
                 <w:rFonts w:ascii="Arial" w:hAnsi="Arial" w:cs="Arial"/>
+                <w:color w:val="000000" w:themeColor="text1"/>
                 <w:sz w:val="20"/>
                 <w:szCs w:val="20"/>
               </w:rPr>
@@ -2407,6 +2555,7 @@
               <w:ind w:left="642" w:hanging="713"/>
               <w:rPr>
                 <w:rFonts w:ascii="Arial" w:hAnsi="Arial" w:cs="Arial"/>
+                <w:color w:val="000000" w:themeColor="text1"/>
                 <w:sz w:val="20"/>
                 <w:szCs w:val="20"/>
               </w:rPr>
@@ -2417,13 +2566,15 @@
               <w:ind w:left="642" w:hanging="713"/>
               <w:rPr>
                 <w:rFonts w:ascii="Arial" w:hAnsi="Arial" w:cs="Arial"/>
-                <w:sz w:val="20"/>
-                <w:szCs w:val="20"/>
-              </w:rPr>
-            </w:pPr>
-            <w:r>
-              <w:rPr>
-                <w:rFonts w:ascii="Arial" w:hAnsi="Arial" w:cs="Arial"/>
+                <w:color w:val="000000" w:themeColor="text1"/>
+                <w:sz w:val="20"/>
+                <w:szCs w:val="20"/>
+              </w:rPr>
+            </w:pPr>
+            <w:r>
+              <w:rPr>
+                <w:rFonts w:ascii="Arial" w:hAnsi="Arial" w:cs="Arial"/>
+                <w:color w:val="000000" w:themeColor="text1"/>
                 <w:sz w:val="20"/>
                 <w:szCs w:val="20"/>
               </w:rPr>
@@ -2433,6 +2584,7 @@
               <w:rPr>
                 <w:rFonts w:ascii="Arial" w:hAnsi="Arial" w:cs="Arial"/>
                 <w:i/>
+                <w:color w:val="000000" w:themeColor="text1"/>
                 <w:sz w:val="20"/>
                 <w:szCs w:val="20"/>
               </w:rPr>
@@ -2441,6 +2593,7 @@
             <w:r>
               <w:rPr>
                 <w:rFonts w:ascii="Arial" w:hAnsi="Arial" w:cs="Arial"/>
+                <w:color w:val="000000" w:themeColor="text1"/>
                 <w:sz w:val="20"/>
                 <w:szCs w:val="20"/>
               </w:rPr>
@@ -2451,7 +2604,7 @@
                 <w:rPr>
                   <w:rStyle w:val="Hyperlink"/>
                   <w:rFonts w:ascii="Arial" w:hAnsi="Arial" w:cs="Arial"/>
-                  <w:color w:val="auto"/>
+                  <w:color w:val="000000" w:themeColor="text1"/>
                   <w:sz w:val="20"/>
                   <w:szCs w:val="20"/>
                   <w:u w:val="none"/>
@@ -2465,7 +2618,7 @@
               <w:ind w:left="642" w:hanging="713"/>
               <w:rPr>
                 <w:rFonts w:ascii="Arial" w:hAnsi="Arial" w:cs="Arial"/>
-                <w:color w:val="262626" w:themeColor="text1" w:themeTint="D9"/>
+                <w:color w:val="000000" w:themeColor="text1"/>
                 <w:sz w:val="20"/>
                 <w:szCs w:val="20"/>
               </w:rPr>
@@ -2476,15 +2629,15 @@
               <w:ind w:left="645" w:hanging="713"/>
               <w:rPr>
                 <w:rFonts w:ascii="Arial" w:hAnsi="Arial" w:cs="Arial"/>
-                <w:color w:val="262626" w:themeColor="text1" w:themeTint="D9"/>
-                <w:sz w:val="20"/>
-                <w:szCs w:val="20"/>
-              </w:rPr>
-            </w:pPr>
-            <w:r>
-              <w:rPr>
-                <w:rFonts w:ascii="Arial" w:hAnsi="Arial" w:cs="Arial"/>
-                <w:color w:val="262626" w:themeColor="text1" w:themeTint="D9"/>
+                <w:color w:val="000000" w:themeColor="text1"/>
+                <w:sz w:val="20"/>
+                <w:szCs w:val="20"/>
+              </w:rPr>
+            </w:pPr>
+            <w:r>
+              <w:rPr>
+                <w:rFonts w:ascii="Arial" w:hAnsi="Arial" w:cs="Arial"/>
+                <w:color w:val="000000" w:themeColor="text1"/>
                 <w:sz w:val="20"/>
                 <w:szCs w:val="20"/>
               </w:rPr>
@@ -2494,7 +2647,7 @@
               <w:rPr>
                 <w:rFonts w:ascii="Arial" w:hAnsi="Arial" w:cs="Arial"/>
                 <w:i/>
-                <w:color w:val="262626" w:themeColor="text1" w:themeTint="D9"/>
+                <w:color w:val="000000" w:themeColor="text1"/>
                 <w:sz w:val="20"/>
                 <w:szCs w:val="20"/>
               </w:rPr>
@@ -2504,7 +2657,7 @@
               <w:rPr>
                 <w:rFonts w:ascii="Arial" w:hAnsi="Arial" w:cs="Arial"/>
                 <w:i/>
-                <w:color w:val="262626" w:themeColor="text1" w:themeTint="D9"/>
+                <w:color w:val="000000" w:themeColor="text1"/>
                 <w:sz w:val="20"/>
                 <w:szCs w:val="20"/>
               </w:rPr>
@@ -2514,7 +2667,7 @@
               <w:rPr>
                 <w:rFonts w:ascii="Arial" w:hAnsi="Arial" w:cs="Arial"/>
                 <w:i/>
-                <w:color w:val="262626" w:themeColor="text1" w:themeTint="D9"/>
+                <w:color w:val="000000" w:themeColor="text1"/>
                 <w:sz w:val="20"/>
                 <w:szCs w:val="20"/>
               </w:rPr>
@@ -2523,7 +2676,7 @@
             <w:r>
               <w:rPr>
                 <w:rFonts w:ascii="Arial" w:hAnsi="Arial" w:cs="Arial"/>
-                <w:color w:val="262626" w:themeColor="text1" w:themeTint="D9"/>
+                <w:color w:val="000000" w:themeColor="text1"/>
                 <w:sz w:val="20"/>
                 <w:szCs w:val="20"/>
               </w:rPr>
@@ -2534,7 +2687,7 @@
             <w:pPr>
               <w:rPr>
                 <w:rFonts w:ascii="Arial" w:hAnsi="Arial" w:cs="Arial"/>
-                <w:color w:val="262626" w:themeColor="text1" w:themeTint="D9"/>
+                <w:color w:val="000000" w:themeColor="text1"/>
                 <w:sz w:val="20"/>
                 <w:szCs w:val="20"/>
               </w:rPr>
@@ -2554,7 +2707,7 @@
             <w:pPr>
               <w:rPr>
                 <w:rFonts w:ascii="Arial" w:hAnsi="Arial" w:cs="Arial"/>
-                <w:color w:val="262626" w:themeColor="text1" w:themeTint="D9"/>
+                <w:color w:val="000000" w:themeColor="text1"/>
                 <w:sz w:val="20"/>
                 <w:szCs w:val="20"/>
               </w:rPr>
@@ -2629,44 +2782,26 @@
               <w:rPr>
                 <w:rFonts w:ascii="Arial" w:hAnsi="Arial" w:cs="Arial"/>
                 <w:iCs/>
-                <w:color w:val="262626" w:themeColor="text1" w:themeTint="D9"/>
-                <w:sz w:val="20"/>
-                <w:szCs w:val="20"/>
-              </w:rPr>
-            </w:pPr>
-            <w:r>
-              <w:rPr>
-                <w:rFonts w:ascii="Arial" w:hAnsi="Arial" w:cs="Arial"/>
-                <w:color w:val="262626" w:themeColor="text1" w:themeTint="D9"/>
-                <w:sz w:val="20"/>
-                <w:szCs w:val="20"/>
-              </w:rPr>
-              <w:t>Sim, J. H. (201</w:t>
-            </w:r>
-            <w:r>
-              <w:rPr>
-                <w:rFonts w:ascii="Arial" w:hAnsi="Arial" w:cs="Arial"/>
-                <w:color w:val="262626" w:themeColor="text1" w:themeTint="D9"/>
-                <w:sz w:val="20"/>
-                <w:szCs w:val="20"/>
-              </w:rPr>
-              <w:t>5</w:t>
-            </w:r>
-            <w:r>
-              <w:rPr>
-                <w:rFonts w:ascii="Arial" w:hAnsi="Arial" w:cs="Arial"/>
-                <w:color w:val="262626" w:themeColor="text1" w:themeTint="D9"/>
-                <w:sz w:val="20"/>
-                <w:szCs w:val="20"/>
-              </w:rPr>
-              <w:t xml:space="preserve">). </w:t>
+                <w:color w:val="000000" w:themeColor="text1"/>
+                <w:sz w:val="20"/>
+                <w:szCs w:val="20"/>
+              </w:rPr>
+            </w:pPr>
+            <w:r>
+              <w:rPr>
+                <w:rFonts w:ascii="Arial" w:hAnsi="Arial" w:cs="Arial"/>
+                <w:color w:val="000000" w:themeColor="text1"/>
+                <w:sz w:val="20"/>
+                <w:szCs w:val="20"/>
+              </w:rPr>
+              <w:t xml:space="preserve">Sim, J. H. (2015). </w:t>
             </w:r>
             <w:r>
               <w:rPr>
                 <w:rFonts w:ascii="Arial" w:hAnsi="Arial" w:cs="Arial"/>
                 <w:i/>
                 <w:iCs/>
-                <w:color w:val="262626" w:themeColor="text1" w:themeTint="D9"/>
+                <w:color w:val="000000" w:themeColor="text1"/>
                 <w:sz w:val="20"/>
                 <w:szCs w:val="20"/>
               </w:rPr>
@@ -2677,7 +2812,7 @@
                 <w:rFonts w:ascii="Arial" w:hAnsi="Arial" w:cs="Arial"/>
                 <w:i/>
                 <w:iCs/>
-                <w:color w:val="262626" w:themeColor="text1" w:themeTint="D9"/>
+                <w:color w:val="000000" w:themeColor="text1"/>
                 <w:sz w:val="20"/>
                 <w:szCs w:val="20"/>
               </w:rPr>
@@ -2687,7 +2822,7 @@
               <w:rPr>
                 <w:rFonts w:ascii="Arial" w:hAnsi="Arial" w:cs="Arial"/>
                 <w:i/>
-                <w:color w:val="262626" w:themeColor="text1" w:themeTint="D9"/>
+                <w:color w:val="000000" w:themeColor="text1"/>
                 <w:sz w:val="20"/>
                 <w:szCs w:val="20"/>
               </w:rPr>
@@ -2697,7 +2832,7 @@
               <w:rPr>
                 <w:rFonts w:ascii="Arial" w:hAnsi="Arial" w:cs="Arial"/>
                 <w:iCs/>
-                <w:color w:val="262626" w:themeColor="text1" w:themeTint="D9"/>
+                <w:color w:val="000000" w:themeColor="text1"/>
                 <w:sz w:val="20"/>
                 <w:szCs w:val="20"/>
               </w:rPr>
@@ -2709,7 +2844,7 @@
               <w:ind w:left="642" w:hanging="713"/>
               <w:rPr>
                 <w:rFonts w:ascii="Arial" w:hAnsi="Arial" w:cs="Arial"/>
-                <w:color w:val="262626" w:themeColor="text1" w:themeTint="D9"/>
+                <w:color w:val="000000" w:themeColor="text1"/>
                 <w:sz w:val="20"/>
                 <w:szCs w:val="20"/>
               </w:rPr>
@@ -2720,44 +2855,26 @@
               <w:ind w:left="645" w:hanging="713"/>
               <w:rPr>
                 <w:rFonts w:ascii="Arial" w:hAnsi="Arial" w:cs="Arial"/>
-                <w:color w:val="262626" w:themeColor="text1" w:themeTint="D9"/>
-                <w:sz w:val="20"/>
-                <w:szCs w:val="20"/>
-              </w:rPr>
-            </w:pPr>
-            <w:r>
-              <w:rPr>
-                <w:rFonts w:ascii="Arial" w:hAnsi="Arial" w:cs="Arial"/>
-                <w:color w:val="262626" w:themeColor="text1" w:themeTint="D9"/>
-                <w:sz w:val="20"/>
-                <w:szCs w:val="20"/>
-              </w:rPr>
-              <w:t>Sim, J. H. (201</w:t>
-            </w:r>
-            <w:r>
-              <w:rPr>
-                <w:rFonts w:ascii="Arial" w:hAnsi="Arial" w:cs="Arial"/>
-                <w:color w:val="262626" w:themeColor="text1" w:themeTint="D9"/>
-                <w:sz w:val="20"/>
-                <w:szCs w:val="20"/>
-              </w:rPr>
-              <w:t>5</w:t>
-            </w:r>
-            <w:r>
-              <w:rPr>
-                <w:rFonts w:ascii="Arial" w:hAnsi="Arial" w:cs="Arial"/>
-                <w:color w:val="262626" w:themeColor="text1" w:themeTint="D9"/>
-                <w:sz w:val="20"/>
-                <w:szCs w:val="20"/>
-              </w:rPr>
-              <w:t xml:space="preserve">). </w:t>
+                <w:color w:val="000000" w:themeColor="text1"/>
+                <w:sz w:val="20"/>
+                <w:szCs w:val="20"/>
+              </w:rPr>
+            </w:pPr>
+            <w:r>
+              <w:rPr>
+                <w:rFonts w:ascii="Arial" w:hAnsi="Arial" w:cs="Arial"/>
+                <w:color w:val="000000" w:themeColor="text1"/>
+                <w:sz w:val="20"/>
+                <w:szCs w:val="20"/>
+              </w:rPr>
+              <w:t xml:space="preserve">Sim, J. H. (2015). </w:t>
             </w:r>
             <w:r>
               <w:rPr>
                 <w:rFonts w:ascii="Arial" w:hAnsi="Arial" w:cs="Arial"/>
                 <w:i/>
                 <w:iCs/>
-                <w:color w:val="262626" w:themeColor="text1" w:themeTint="D9"/>
+                <w:color w:val="000000" w:themeColor="text1"/>
                 <w:sz w:val="20"/>
                 <w:szCs w:val="20"/>
               </w:rPr>
@@ -2766,20 +2883,11 @@
             <w:r>
               <w:rPr>
                 <w:rFonts w:ascii="Arial" w:hAnsi="Arial" w:cs="Arial"/>
-                <w:color w:val="262626" w:themeColor="text1" w:themeTint="D9"/>
-                <w:sz w:val="20"/>
-                <w:szCs w:val="20"/>
-              </w:rPr>
-              <w:t>. [unpublished manuscript]</w:t>
-            </w:r>
-            <w:r>
-              <w:rPr>
-                <w:rFonts w:ascii="Arial" w:hAnsi="Arial" w:cs="Arial"/>
-                <w:color w:val="262626" w:themeColor="text1" w:themeTint="D9"/>
-                <w:sz w:val="20"/>
-                <w:szCs w:val="20"/>
-              </w:rPr>
-              <w:t xml:space="preserve"> </w:t>
+                <w:color w:val="000000" w:themeColor="text1"/>
+                <w:sz w:val="20"/>
+                <w:szCs w:val="20"/>
+              </w:rPr>
+              <w:t xml:space="preserve">. [unpublished manuscript] </w:t>
             </w:r>
           </w:p>
         </w:tc>
@@ -2796,7 +2904,7 @@
             <w:pPr>
               <w:rPr>
                 <w:rFonts w:ascii="Arial" w:hAnsi="Arial" w:cs="Arial"/>
-                <w:color w:val="262626" w:themeColor="text1" w:themeTint="D9"/>
+                <w:color w:val="000000" w:themeColor="text1"/>
                 <w:sz w:val="20"/>
                 <w:szCs w:val="20"/>
               </w:rPr>
@@ -2810,7 +2918,7 @@
         <w:rPr>
           <w:rFonts w:ascii="Helvetica" w:hAnsi="Helvetica"/>
           <w:b/>
-          <w:color w:val="262626" w:themeColor="text1" w:themeTint="D9"/>
+          <w:color w:val="000000" w:themeColor="text1"/>
         </w:rPr>
       </w:pPr>
     </w:p>
@@ -2819,14 +2927,14 @@
         <w:rPr>
           <w:rFonts w:ascii="Helvetica" w:hAnsi="Helvetica"/>
           <w:b/>
-          <w:color w:val="262626" w:themeColor="text1" w:themeTint="D9"/>
+          <w:color w:val="000000" w:themeColor="text1"/>
         </w:rPr>
       </w:pPr>
       <w:r>
         <w:rPr>
           <w:rFonts w:ascii="Helvetica" w:hAnsi="Helvetica"/>
           <w:b/>
-          <w:color w:val="262626" w:themeColor="text1" w:themeTint="D9"/>
+          <w:color w:val="000000" w:themeColor="text1"/>
         </w:rPr>
         <w:t>Peer-reviewed c</w:t>
       </w:r>
@@ -2834,7 +2942,7 @@
         <w:rPr>
           <w:rFonts w:ascii="Helvetica" w:hAnsi="Helvetica"/>
           <w:b/>
-          <w:color w:val="262626" w:themeColor="text1" w:themeTint="D9"/>
+          <w:color w:val="000000" w:themeColor="text1"/>
         </w:rPr>
         <w:t>onference</w:t>
       </w:r>
@@ -2842,7 +2950,7 @@
         <w:rPr>
           <w:rFonts w:ascii="Helvetica" w:hAnsi="Helvetica"/>
           <w:b/>
-          <w:color w:val="262626" w:themeColor="text1" w:themeTint="D9"/>
+          <w:color w:val="000000" w:themeColor="text1"/>
         </w:rPr>
         <w:t xml:space="preserve"> </w:t>
       </w:r>
@@ -2850,7 +2958,7 @@
         <w:rPr>
           <w:rFonts w:ascii="Helvetica" w:hAnsi="Helvetica"/>
           <w:b/>
-          <w:color w:val="262626" w:themeColor="text1" w:themeTint="D9"/>
+          <w:color w:val="000000" w:themeColor="text1"/>
         </w:rPr>
         <w:t>papers</w:t>
       </w:r>
@@ -2860,7 +2968,7 @@
         <w:rPr>
           <w:rFonts w:ascii="Helvetica" w:hAnsi="Helvetica"/>
           <w:b/>
-          <w:color w:val="262626" w:themeColor="text1" w:themeTint="D9"/>
+          <w:color w:val="000000" w:themeColor="text1"/>
         </w:rPr>
       </w:pPr>
     </w:p>
@@ -2869,7 +2977,7 @@
         <w:rPr>
           <w:rFonts w:ascii="Helvetica" w:hAnsi="Helvetica"/>
           <w:b/>
-          <w:color w:val="262626" w:themeColor="text1" w:themeTint="D9"/>
+          <w:color w:val="000000" w:themeColor="text1"/>
           <w:sz w:val="20"/>
           <w:szCs w:val="20"/>
         </w:rPr>
@@ -2878,7 +2986,7 @@
         <w:rPr>
           <w:rFonts w:ascii="Helvetica" w:hAnsi="Helvetica"/>
           <w:b/>
-          <w:color w:val="262626" w:themeColor="text1" w:themeTint="D9"/>
+          <w:color w:val="000000" w:themeColor="text1"/>
           <w:sz w:val="20"/>
           <w:szCs w:val="20"/>
         </w:rPr>
@@ -2890,7 +2998,7 @@
         <w:rPr>
           <w:rFonts w:ascii="Helvetica" w:hAnsi="Helvetica"/>
           <w:b/>
-          <w:color w:val="262626" w:themeColor="text1" w:themeTint="D9"/>
+          <w:color w:val="000000" w:themeColor="text1"/>
           <w:sz w:val="20"/>
           <w:szCs w:val="20"/>
         </w:rPr>
@@ -2902,7 +3010,7 @@
         <w:rPr>
           <w:rFonts w:ascii="Helvetica" w:hAnsi="Helvetica"/>
           <w:bCs/>
-          <w:color w:val="262626" w:themeColor="text1" w:themeTint="D9"/>
+          <w:color w:val="000000" w:themeColor="text1"/>
           <w:sz w:val="20"/>
           <w:szCs w:val="20"/>
         </w:rPr>
@@ -2911,7 +3019,7 @@
         <w:rPr>
           <w:rFonts w:ascii="Helvetica" w:hAnsi="Helvetica"/>
           <w:b/>
-          <w:color w:val="262626" w:themeColor="text1" w:themeTint="D9"/>
+          <w:color w:val="000000" w:themeColor="text1"/>
           <w:sz w:val="20"/>
           <w:szCs w:val="20"/>
         </w:rPr>
@@ -2921,7 +3029,7 @@
         <w:rPr>
           <w:rFonts w:ascii="Helvetica" w:hAnsi="Helvetica"/>
           <w:bCs/>
-          <w:color w:val="262626" w:themeColor="text1" w:themeTint="D9"/>
+          <w:color w:val="000000" w:themeColor="text1"/>
           <w:sz w:val="20"/>
           <w:szCs w:val="20"/>
         </w:rPr>
@@ -2932,7 +3040,7 @@
         <w:rPr>
           <w:rFonts w:ascii="Helvetica" w:hAnsi="Helvetica"/>
           <w:bCs/>
-          <w:color w:val="262626" w:themeColor="text1" w:themeTint="D9"/>
+          <w:color w:val="000000" w:themeColor="text1"/>
           <w:sz w:val="20"/>
           <w:szCs w:val="20"/>
         </w:rPr>
@@ -2943,21 +3051,11 @@
         <w:rPr>
           <w:rFonts w:ascii="Helvetica" w:hAnsi="Helvetica"/>
           <w:bCs/>
-          <w:color w:val="262626" w:themeColor="text1" w:themeTint="D9"/>
-          <w:sz w:val="20"/>
-          <w:szCs w:val="20"/>
-        </w:rPr>
-        <w:t>, E., Post, B., . . . McDougall, K. (2021). Speech Perception through Face Masks by Children and Adults.</w:t>
-      </w:r>
-      <w:r>
-        <w:rPr>
-          <w:rFonts w:ascii="Helvetica" w:hAnsi="Helvetica"/>
-          <w:bCs/>
-          <w:color w:val="262626" w:themeColor="text1" w:themeTint="D9"/>
-          <w:sz w:val="20"/>
-          <w:szCs w:val="20"/>
-        </w:rPr>
-        <w:t xml:space="preserve"> </w:t>
+          <w:color w:val="000000" w:themeColor="text1"/>
+          <w:sz w:val="20"/>
+          <w:szCs w:val="20"/>
+        </w:rPr>
+        <w:t xml:space="preserve">, E., Post, B., . . . McDougall, K. (2021). Speech Perception through Face Masks by Children and Adults. </w:t>
       </w:r>
       <w:r>
         <w:rPr>
@@ -2965,43 +3063,21 @@
           <w:bCs/>
           <w:i/>
           <w:iCs/>
-          <w:color w:val="262626" w:themeColor="text1" w:themeTint="D9"/>
-          <w:sz w:val="20"/>
-          <w:szCs w:val="20"/>
-        </w:rPr>
-        <w:t>Cambridge Language Sciences Annual Symposium 2021: Language and Inclusion</w:t>
+          <w:color w:val="000000" w:themeColor="text1"/>
+          <w:sz w:val="20"/>
+          <w:szCs w:val="20"/>
+        </w:rPr>
+        <w:t xml:space="preserve">Cambridge Language Sciences Annual Symposium 2021: Language and Inclusion. </w:t>
       </w:r>
       <w:r>
         <w:rPr>
           <w:rFonts w:ascii="Helvetica" w:hAnsi="Helvetica"/>
           <w:bCs/>
-          <w:i/>
-          <w:iCs/>
-          <w:color w:val="262626" w:themeColor="text1" w:themeTint="D9"/>
-          <w:sz w:val="20"/>
-          <w:szCs w:val="20"/>
-        </w:rPr>
-        <w:t xml:space="preserve">. </w:t>
-      </w:r>
-      <w:r>
-        <w:rPr>
-          <w:rFonts w:ascii="Helvetica" w:hAnsi="Helvetica"/>
-          <w:bCs/>
-          <w:color w:val="262626" w:themeColor="text1" w:themeTint="D9"/>
-          <w:sz w:val="20"/>
-          <w:szCs w:val="20"/>
-        </w:rPr>
-        <w:t>doi:10.33774/coe-2021-l88qk</w:t>
-      </w:r>
-      <w:r>
-        <w:rPr>
-          <w:rFonts w:ascii="Helvetica" w:hAnsi="Helvetica"/>
-          <w:bCs/>
-          <w:color w:val="262626" w:themeColor="text1" w:themeTint="D9"/>
-          <w:sz w:val="20"/>
-          <w:szCs w:val="20"/>
-        </w:rPr>
-        <w:t>.</w:t>
+          <w:color w:val="000000" w:themeColor="text1"/>
+          <w:sz w:val="20"/>
+          <w:szCs w:val="20"/>
+        </w:rPr>
+        <w:t>doi:10.33774/coe-2021-l88qk.</w:t>
       </w:r>
     </w:p>
     <w:p>
@@ -3009,7 +3085,7 @@
         <w:rPr>
           <w:rFonts w:ascii="Helvetica" w:hAnsi="Helvetica"/>
           <w:b/>
-          <w:color w:val="262626" w:themeColor="text1" w:themeTint="D9"/>
+          <w:color w:val="000000" w:themeColor="text1"/>
         </w:rPr>
       </w:pPr>
     </w:p>
@@ -3029,7 +3105,7 @@
           <w:rFonts w:ascii="Arial" w:hAnsi="Arial" w:cs="Arial"/>
           <w:b/>
           <w:bCs/>
-          <w:color w:val="262626" w:themeColor="text1" w:themeTint="D9"/>
+          <w:color w:val="000000" w:themeColor="text1"/>
           <w:sz w:val="20"/>
           <w:szCs w:val="20"/>
           <w:lang w:val="en-SG"/>
@@ -3039,63 +3115,34 @@
       <w:r>
         <w:rPr>
           <w:rFonts w:ascii="Arial" w:hAnsi="Arial" w:cs="Arial"/>
-          <w:color w:val="262626" w:themeColor="text1" w:themeTint="D9"/>
+          <w:color w:val="000000" w:themeColor="text1"/>
           <w:sz w:val="20"/>
           <w:szCs w:val="20"/>
           <w:lang w:val="en-SG"/>
         </w:rPr>
-        <w:t xml:space="preserve"> &amp; Post, B. (2021, Sept 8-10). Clear /l/ and the Malays in Singapore: origin, social meanings, and ethnic identity. UK Language Variation and Change 13. University of </w:t>
-      </w:r>
-      <w:r>
-        <w:rPr>
-          <w:rFonts w:ascii="Arial" w:hAnsi="Arial" w:cs="Arial"/>
-          <w:color w:val="000000" w:themeColor="text1"/>
-          <w:sz w:val="20"/>
-          <w:szCs w:val="20"/>
-          <w:lang w:val="en-SG"/>
-        </w:rPr>
-        <w:t>Glasgow. </w:t>
-      </w:r>
-      <w:r>
-        <w:fldChar w:fldCharType="begin"/>
-      </w:r>
-      <w:r>
-        <w:instrText xml:space="preserve"> HYPERLINK "https://https/uklvc13.com/" </w:instrText>
-      </w:r>
-      <w:r>
-        <w:fldChar w:fldCharType="separate"/>
-      </w:r>
-      <w:r>
-        <w:rPr>
-          <w:rStyle w:val="Hyperlink"/>
-          <w:rFonts w:ascii="Arial" w:hAnsi="Arial" w:cs="Arial"/>
-          <w:color w:val="000000" w:themeColor="text1"/>
-          <w:sz w:val="20"/>
-          <w:szCs w:val="20"/>
-          <w:u w:val="none"/>
-          <w:lang w:val="en-SG"/>
-        </w:rPr>
-        <w:t>https://https://uklvc13.com/</w:t>
-      </w:r>
-      <w:r>
-        <w:rPr>
-          <w:rStyle w:val="Hyperlink"/>
-          <w:rFonts w:ascii="Arial" w:hAnsi="Arial" w:cs="Arial"/>
-          <w:color w:val="000000" w:themeColor="text1"/>
-          <w:sz w:val="20"/>
-          <w:szCs w:val="20"/>
-          <w:u w:val="none"/>
-          <w:lang w:val="en-SG"/>
-        </w:rPr>
-        <w:fldChar w:fldCharType="end"/>
-      </w:r>
+        <w:t> &amp; Post, B. (2021, Sept 8-10). Clear /l/ and the Malays in Singapore: origin, social meanings, and ethnic identity. UK Language Variation and Change 13. University of Glasgow. </w:t>
+      </w:r>
+      <w:hyperlink r:id="rId8" w:history="1">
+        <w:r>
+          <w:rPr>
+            <w:rStyle w:val="Hyperlink"/>
+            <w:rFonts w:ascii="Arial" w:hAnsi="Arial" w:cs="Arial"/>
+            <w:color w:val="000000" w:themeColor="text1"/>
+            <w:sz w:val="20"/>
+            <w:szCs w:val="20"/>
+            <w:u w:val="none"/>
+            <w:lang w:val="en-SG"/>
+          </w:rPr>
+          <w:t>https://https://uklvc13.com/</w:t>
+        </w:r>
+      </w:hyperlink>
     </w:p>
     <w:p>
       <w:pPr>
         <w:rPr>
           <w:rFonts w:ascii="Helvetica" w:hAnsi="Helvetica"/>
           <w:b/>
-          <w:color w:val="262626" w:themeColor="text1" w:themeTint="D9"/>
+          <w:color w:val="000000" w:themeColor="text1"/>
         </w:rPr>
       </w:pPr>
     </w:p>
@@ -3105,7 +3152,7 @@
         <w:rPr>
           <w:rFonts w:ascii="Arial" w:hAnsi="Arial" w:cs="Arial"/>
           <w:bCs/>
-          <w:color w:val="262626" w:themeColor="text1" w:themeTint="D9"/>
+          <w:color w:val="000000" w:themeColor="text1"/>
           <w:sz w:val="20"/>
           <w:szCs w:val="20"/>
         </w:rPr>
@@ -3114,7 +3161,7 @@
         <w:rPr>
           <w:rFonts w:ascii="Arial" w:hAnsi="Arial" w:cs="Arial"/>
           <w:b/>
-          <w:color w:val="262626" w:themeColor="text1" w:themeTint="D9"/>
+          <w:color w:val="000000" w:themeColor="text1"/>
           <w:sz w:val="20"/>
           <w:szCs w:val="20"/>
         </w:rPr>
@@ -3124,7 +3171,7 @@
         <w:rPr>
           <w:rFonts w:ascii="Arial" w:hAnsi="Arial" w:cs="Arial"/>
           <w:bCs/>
-          <w:color w:val="262626" w:themeColor="text1" w:themeTint="D9"/>
+          <w:color w:val="000000" w:themeColor="text1"/>
           <w:sz w:val="20"/>
           <w:szCs w:val="20"/>
         </w:rPr>
@@ -3136,7 +3183,7 @@
           <w:bCs/>
           <w:i/>
           <w:iCs/>
-          <w:color w:val="262626" w:themeColor="text1" w:themeTint="D9"/>
+          <w:color w:val="000000" w:themeColor="text1"/>
           <w:sz w:val="20"/>
           <w:szCs w:val="20"/>
         </w:rPr>
@@ -3146,21 +3193,11 @@
         <w:rPr>
           <w:rFonts w:ascii="Arial" w:hAnsi="Arial" w:cs="Arial"/>
           <w:bCs/>
-          <w:color w:val="262626" w:themeColor="text1" w:themeTint="D9"/>
-          <w:sz w:val="20"/>
-          <w:szCs w:val="20"/>
-        </w:rPr>
-        <w:t xml:space="preserve">. </w:t>
-      </w:r>
-      <w:r>
-        <w:rPr>
-          <w:rFonts w:ascii="Arial" w:hAnsi="Arial" w:cs="Arial"/>
-          <w:bCs/>
-          <w:color w:val="262626" w:themeColor="text1" w:themeTint="D9"/>
-          <w:sz w:val="20"/>
-          <w:szCs w:val="20"/>
-        </w:rPr>
-        <w:t>Phonetics and Phonology in Europe 2021, Barcelona. https://pape2021.upf.edu/</w:t>
+          <w:color w:val="000000" w:themeColor="text1"/>
+          <w:sz w:val="20"/>
+          <w:szCs w:val="20"/>
+        </w:rPr>
+        <w:t>. Phonetics and Phonology in Europe 2021, Barcelona. https://pape2021.upf.edu/</w:t>
       </w:r>
     </w:p>
     <w:p>
@@ -3168,7 +3205,7 @@
         <w:rPr>
           <w:rFonts w:ascii="Arial" w:hAnsi="Arial" w:cs="Arial"/>
           <w:bCs/>
-          <w:color w:val="262626" w:themeColor="text1" w:themeTint="D9"/>
+          <w:color w:val="000000" w:themeColor="text1"/>
           <w:sz w:val="20"/>
           <w:szCs w:val="20"/>
         </w:rPr>
@@ -3180,7 +3217,7 @@
         <w:rPr>
           <w:rFonts w:ascii="Arial" w:hAnsi="Arial" w:cs="Arial"/>
           <w:bCs/>
-          <w:color w:val="262626" w:themeColor="text1" w:themeTint="D9"/>
+          <w:color w:val="000000" w:themeColor="text1"/>
           <w:sz w:val="20"/>
           <w:szCs w:val="20"/>
         </w:rPr>
@@ -3189,7 +3226,7 @@
         <w:rPr>
           <w:rFonts w:ascii="Arial" w:hAnsi="Arial" w:cs="Arial"/>
           <w:b/>
-          <w:color w:val="262626" w:themeColor="text1" w:themeTint="D9"/>
+          <w:color w:val="000000" w:themeColor="text1"/>
           <w:sz w:val="20"/>
           <w:szCs w:val="20"/>
         </w:rPr>
@@ -3199,7 +3236,7 @@
         <w:rPr>
           <w:rFonts w:ascii="Arial" w:hAnsi="Arial" w:cs="Arial"/>
           <w:bCs/>
-          <w:color w:val="262626" w:themeColor="text1" w:themeTint="D9"/>
+          <w:color w:val="000000" w:themeColor="text1"/>
           <w:sz w:val="20"/>
           <w:szCs w:val="20"/>
         </w:rPr>
@@ -3211,7 +3248,7 @@
           <w:bCs/>
           <w:i/>
           <w:iCs/>
-          <w:color w:val="262626" w:themeColor="text1" w:themeTint="D9"/>
+          <w:color w:val="000000" w:themeColor="text1"/>
           <w:sz w:val="20"/>
           <w:szCs w:val="20"/>
         </w:rPr>
@@ -3221,7 +3258,7 @@
         <w:rPr>
           <w:rFonts w:ascii="Arial" w:hAnsi="Arial" w:cs="Arial"/>
           <w:bCs/>
-          <w:color w:val="262626" w:themeColor="text1" w:themeTint="D9"/>
+          <w:color w:val="000000" w:themeColor="text1"/>
           <w:sz w:val="20"/>
           <w:szCs w:val="20"/>
         </w:rPr>
@@ -3231,7 +3268,7 @@
         <w:rPr>
           <w:rFonts w:ascii="Arial" w:hAnsi="Arial" w:cs="Arial"/>
           <w:bCs/>
-          <w:color w:val="262626" w:themeColor="text1" w:themeTint="D9"/>
+          <w:color w:val="000000" w:themeColor="text1"/>
           <w:sz w:val="20"/>
           <w:szCs w:val="20"/>
         </w:rPr>
@@ -3244,7 +3281,7 @@
         <w:rPr>
           <w:rFonts w:ascii="Arial" w:hAnsi="Arial" w:cs="Arial"/>
           <w:bCs/>
-          <w:color w:val="262626" w:themeColor="text1" w:themeTint="D9"/>
+          <w:color w:val="000000" w:themeColor="text1"/>
           <w:sz w:val="20"/>
           <w:szCs w:val="20"/>
         </w:rPr>
@@ -3256,7 +3293,7 @@
         <w:rPr>
           <w:rFonts w:ascii="Arial" w:hAnsi="Arial" w:cs="Arial"/>
           <w:bCs/>
-          <w:color w:val="262626" w:themeColor="text1" w:themeTint="D9"/>
+          <w:color w:val="000000" w:themeColor="text1"/>
           <w:sz w:val="20"/>
           <w:szCs w:val="20"/>
         </w:rPr>
@@ -3265,7 +3302,7 @@
         <w:rPr>
           <w:rFonts w:ascii="Arial" w:hAnsi="Arial" w:cs="Arial"/>
           <w:b/>
-          <w:color w:val="262626" w:themeColor="text1" w:themeTint="D9"/>
+          <w:color w:val="000000" w:themeColor="text1"/>
           <w:sz w:val="20"/>
           <w:szCs w:val="20"/>
         </w:rPr>
@@ -3275,7 +3312,7 @@
         <w:rPr>
           <w:rFonts w:ascii="Arial" w:hAnsi="Arial" w:cs="Arial"/>
           <w:bCs/>
-          <w:color w:val="262626" w:themeColor="text1" w:themeTint="D9"/>
+          <w:color w:val="000000" w:themeColor="text1"/>
           <w:sz w:val="20"/>
           <w:szCs w:val="20"/>
         </w:rPr>
@@ -3287,7 +3324,7 @@
           <w:bCs/>
           <w:i/>
           <w:iCs/>
-          <w:color w:val="262626" w:themeColor="text1" w:themeTint="D9"/>
+          <w:color w:val="000000" w:themeColor="text1"/>
           <w:sz w:val="20"/>
           <w:szCs w:val="20"/>
         </w:rPr>
@@ -3297,7 +3334,7 @@
         <w:rPr>
           <w:rFonts w:ascii="Arial" w:hAnsi="Arial" w:cs="Arial"/>
           <w:bCs/>
-          <w:color w:val="262626" w:themeColor="text1" w:themeTint="D9"/>
+          <w:color w:val="000000" w:themeColor="text1"/>
           <w:sz w:val="20"/>
           <w:szCs w:val="20"/>
         </w:rPr>
@@ -3307,7 +3344,7 @@
         <w:rPr>
           <w:rFonts w:ascii="Arial" w:hAnsi="Arial" w:cs="Arial"/>
           <w:bCs/>
-          <w:color w:val="262626" w:themeColor="text1" w:themeTint="D9"/>
+          <w:color w:val="000000" w:themeColor="text1"/>
           <w:sz w:val="20"/>
           <w:szCs w:val="20"/>
         </w:rPr>
@@ -3317,7 +3354,7 @@
         <w:rPr>
           <w:rFonts w:ascii="Arial" w:hAnsi="Arial" w:cs="Arial"/>
           <w:bCs/>
-          <w:color w:val="262626" w:themeColor="text1" w:themeTint="D9"/>
+          <w:color w:val="000000" w:themeColor="text1"/>
           <w:sz w:val="20"/>
           <w:szCs w:val="20"/>
         </w:rPr>
@@ -3330,7 +3367,7 @@
         <w:rPr>
           <w:rFonts w:ascii="Arial" w:hAnsi="Arial" w:cs="Arial"/>
           <w:bCs/>
-          <w:color w:val="262626" w:themeColor="text1" w:themeTint="D9"/>
+          <w:color w:val="000000" w:themeColor="text1"/>
           <w:sz w:val="20"/>
           <w:szCs w:val="20"/>
         </w:rPr>
@@ -3342,7 +3379,7 @@
         <w:rPr>
           <w:rFonts w:ascii="Arial" w:hAnsi="Arial" w:cs="Arial"/>
           <w:bCs/>
-          <w:color w:val="262626" w:themeColor="text1" w:themeTint="D9"/>
+          <w:color w:val="000000" w:themeColor="text1"/>
           <w:sz w:val="20"/>
           <w:szCs w:val="20"/>
         </w:rPr>
@@ -3351,7 +3388,7 @@
         <w:rPr>
           <w:rFonts w:ascii="Arial" w:hAnsi="Arial" w:cs="Arial"/>
           <w:b/>
-          <w:color w:val="262626" w:themeColor="text1" w:themeTint="D9"/>
+          <w:color w:val="000000" w:themeColor="text1"/>
           <w:sz w:val="20"/>
           <w:szCs w:val="20"/>
         </w:rPr>
@@ -3361,7 +3398,7 @@
         <w:rPr>
           <w:rFonts w:ascii="Arial" w:hAnsi="Arial" w:cs="Arial"/>
           <w:bCs/>
-          <w:color w:val="262626" w:themeColor="text1" w:themeTint="D9"/>
+          <w:color w:val="000000" w:themeColor="text1"/>
           <w:sz w:val="20"/>
           <w:szCs w:val="20"/>
         </w:rPr>
@@ -3373,7 +3410,7 @@
           <w:bCs/>
           <w:i/>
           <w:iCs/>
-          <w:color w:val="262626" w:themeColor="text1" w:themeTint="D9"/>
+          <w:color w:val="000000" w:themeColor="text1"/>
           <w:sz w:val="20"/>
           <w:szCs w:val="20"/>
         </w:rPr>
@@ -3385,7 +3422,7 @@
           <w:bCs/>
           <w:i/>
           <w:iCs/>
-          <w:color w:val="262626" w:themeColor="text1" w:themeTint="D9"/>
+          <w:color w:val="000000" w:themeColor="text1"/>
           <w:sz w:val="20"/>
           <w:szCs w:val="20"/>
         </w:rPr>
@@ -3395,7 +3432,7 @@
         <w:rPr>
           <w:rFonts w:ascii="Arial" w:hAnsi="Arial" w:cs="Arial"/>
           <w:bCs/>
-          <w:color w:val="262626" w:themeColor="text1" w:themeTint="D9"/>
+          <w:color w:val="000000" w:themeColor="text1"/>
           <w:sz w:val="20"/>
           <w:szCs w:val="20"/>
         </w:rPr>
@@ -3408,7 +3445,7 @@
         <w:rPr>
           <w:rFonts w:ascii="Arial" w:hAnsi="Arial" w:cs="Arial"/>
           <w:bCs/>
-          <w:color w:val="262626" w:themeColor="text1" w:themeTint="D9"/>
+          <w:color w:val="000000" w:themeColor="text1"/>
           <w:sz w:val="20"/>
           <w:szCs w:val="20"/>
         </w:rPr>
@@ -3420,7 +3457,7 @@
         <w:rPr>
           <w:rFonts w:ascii="Arial" w:hAnsi="Arial" w:cs="Arial"/>
           <w:bCs/>
-          <w:color w:val="262626" w:themeColor="text1" w:themeTint="D9"/>
+          <w:color w:val="000000" w:themeColor="text1"/>
           <w:sz w:val="20"/>
           <w:szCs w:val="20"/>
         </w:rPr>
@@ -3429,7 +3466,7 @@
         <w:rPr>
           <w:rFonts w:ascii="Arial" w:hAnsi="Arial" w:cs="Arial"/>
           <w:b/>
-          <w:color w:val="262626" w:themeColor="text1" w:themeTint="D9"/>
+          <w:color w:val="000000" w:themeColor="text1"/>
           <w:sz w:val="20"/>
           <w:szCs w:val="20"/>
         </w:rPr>
@@ -3439,7 +3476,7 @@
         <w:rPr>
           <w:rFonts w:ascii="Arial" w:hAnsi="Arial" w:cs="Arial"/>
           <w:bCs/>
-          <w:color w:val="262626" w:themeColor="text1" w:themeTint="D9"/>
+          <w:color w:val="000000" w:themeColor="text1"/>
           <w:sz w:val="20"/>
           <w:szCs w:val="20"/>
         </w:rPr>
@@ -3451,7 +3488,7 @@
           <w:bCs/>
           <w:i/>
           <w:iCs/>
-          <w:color w:val="262626" w:themeColor="text1" w:themeTint="D9"/>
+          <w:color w:val="000000" w:themeColor="text1"/>
           <w:sz w:val="20"/>
           <w:szCs w:val="20"/>
         </w:rPr>
@@ -3464,7 +3501,7 @@
           <w:bCs/>
           <w:i/>
           <w:iCs/>
-          <w:color w:val="262626" w:themeColor="text1" w:themeTint="D9"/>
+          <w:color w:val="000000" w:themeColor="text1"/>
           <w:sz w:val="20"/>
           <w:szCs w:val="20"/>
         </w:rPr>
@@ -3477,7 +3514,7 @@
           <w:bCs/>
           <w:i/>
           <w:iCs/>
-          <w:color w:val="262626" w:themeColor="text1" w:themeTint="D9"/>
+          <w:color w:val="000000" w:themeColor="text1"/>
           <w:sz w:val="20"/>
           <w:szCs w:val="20"/>
         </w:rPr>
@@ -3487,7 +3524,7 @@
         <w:rPr>
           <w:rFonts w:ascii="Arial" w:hAnsi="Arial" w:cs="Arial"/>
           <w:bCs/>
-          <w:color w:val="262626" w:themeColor="text1" w:themeTint="D9"/>
+          <w:color w:val="000000" w:themeColor="text1"/>
           <w:sz w:val="20"/>
           <w:szCs w:val="20"/>
         </w:rPr>
@@ -3497,11 +3534,22 @@
         <w:rPr>
           <w:rFonts w:ascii="Arial" w:hAnsi="Arial" w:cs="Arial"/>
           <w:bCs/>
-          <w:color w:val="262626" w:themeColor="text1" w:themeTint="D9"/>
-          <w:sz w:val="20"/>
-          <w:szCs w:val="20"/>
-        </w:rPr>
-        <w:t>Building Linguistic Systems, York, United Kingdom. https://sites.google.com/york.ac.uk/buildinglinguisticsystemsyork [postponed]</w:t>
+          <w:color w:val="000000" w:themeColor="text1"/>
+          <w:sz w:val="20"/>
+          <w:szCs w:val="20"/>
+        </w:rPr>
+        <w:t xml:space="preserve">Building Linguistic Systems, York, </w:t>
+      </w:r>
+      <w:r>
+        <w:rPr>
+          <w:rFonts w:ascii="Arial" w:hAnsi="Arial" w:cs="Arial"/>
+          <w:bCs/>
+          <w:color w:val="000000" w:themeColor="text1"/>
+          <w:sz w:val="20"/>
+          <w:szCs w:val="20"/>
+        </w:rPr>
+        <w:lastRenderedPageBreak/>
+        <w:t>United Kingdom. https://sites.google.com/york.ac.uk/buildinglinguisticsystemsyork [postponed]</w:t>
       </w:r>
     </w:p>
     <w:p>
@@ -3510,7 +3558,7 @@
         <w:rPr>
           <w:rFonts w:ascii="Arial" w:hAnsi="Arial" w:cs="Arial"/>
           <w:bCs/>
-          <w:color w:val="262626" w:themeColor="text1" w:themeTint="D9"/>
+          <w:color w:val="000000" w:themeColor="text1"/>
           <w:sz w:val="20"/>
           <w:szCs w:val="20"/>
         </w:rPr>
@@ -3522,7 +3570,7 @@
         <w:rPr>
           <w:rFonts w:ascii="Arial" w:hAnsi="Arial" w:cs="Arial"/>
           <w:bCs/>
-          <w:color w:val="262626" w:themeColor="text1" w:themeTint="D9"/>
+          <w:color w:val="000000" w:themeColor="text1"/>
           <w:sz w:val="20"/>
           <w:szCs w:val="20"/>
         </w:rPr>
@@ -3531,18 +3579,17 @@
         <w:rPr>
           <w:rFonts w:ascii="Arial" w:hAnsi="Arial" w:cs="Arial"/>
           <w:b/>
-          <w:color w:val="262626" w:themeColor="text1" w:themeTint="D9"/>
-          <w:sz w:val="20"/>
-          <w:szCs w:val="20"/>
-        </w:rPr>
-        <w:lastRenderedPageBreak/>
+          <w:color w:val="000000" w:themeColor="text1"/>
+          <w:sz w:val="20"/>
+          <w:szCs w:val="20"/>
+        </w:rPr>
         <w:t>Sim, J. H.</w:t>
       </w:r>
       <w:r>
         <w:rPr>
           <w:rFonts w:ascii="Arial" w:hAnsi="Arial" w:cs="Arial"/>
           <w:bCs/>
-          <w:color w:val="262626" w:themeColor="text1" w:themeTint="D9"/>
+          <w:color w:val="000000" w:themeColor="text1"/>
           <w:sz w:val="20"/>
           <w:szCs w:val="20"/>
         </w:rPr>
@@ -3554,7 +3601,7 @@
           <w:bCs/>
           <w:i/>
           <w:iCs/>
-          <w:color w:val="262626" w:themeColor="text1" w:themeTint="D9"/>
+          <w:color w:val="000000" w:themeColor="text1"/>
           <w:sz w:val="20"/>
           <w:szCs w:val="20"/>
         </w:rPr>
@@ -3564,7 +3611,7 @@
         <w:rPr>
           <w:rFonts w:ascii="Arial" w:hAnsi="Arial" w:cs="Arial"/>
           <w:bCs/>
-          <w:color w:val="262626" w:themeColor="text1" w:themeTint="D9"/>
+          <w:color w:val="000000" w:themeColor="text1"/>
           <w:sz w:val="20"/>
           <w:szCs w:val="20"/>
         </w:rPr>
@@ -3574,7 +3621,7 @@
         <w:rPr>
           <w:rFonts w:ascii="Arial" w:hAnsi="Arial" w:cs="Arial"/>
           <w:bCs/>
-          <w:color w:val="262626" w:themeColor="text1" w:themeTint="D9"/>
+          <w:color w:val="000000" w:themeColor="text1"/>
           <w:sz w:val="20"/>
           <w:szCs w:val="20"/>
         </w:rPr>
@@ -3587,7 +3634,7 @@
         <w:rPr>
           <w:rFonts w:ascii="Arial" w:hAnsi="Arial" w:cs="Arial"/>
           <w:bCs/>
-          <w:color w:val="262626" w:themeColor="text1" w:themeTint="D9"/>
+          <w:color w:val="000000" w:themeColor="text1"/>
           <w:sz w:val="20"/>
           <w:szCs w:val="20"/>
         </w:rPr>
@@ -3599,7 +3646,7 @@
         <w:rPr>
           <w:rFonts w:ascii="Arial" w:hAnsi="Arial" w:cs="Arial"/>
           <w:bCs/>
-          <w:color w:val="262626" w:themeColor="text1" w:themeTint="D9"/>
+          <w:color w:val="000000" w:themeColor="text1"/>
           <w:sz w:val="20"/>
           <w:szCs w:val="20"/>
         </w:rPr>
@@ -3608,7 +3655,7 @@
         <w:rPr>
           <w:rFonts w:ascii="Arial" w:hAnsi="Arial" w:cs="Arial"/>
           <w:b/>
-          <w:color w:val="262626" w:themeColor="text1" w:themeTint="D9"/>
+          <w:color w:val="000000" w:themeColor="text1"/>
           <w:sz w:val="20"/>
           <w:szCs w:val="20"/>
         </w:rPr>
@@ -3618,7 +3665,7 @@
         <w:rPr>
           <w:rFonts w:ascii="Arial" w:hAnsi="Arial" w:cs="Arial"/>
           <w:bCs/>
-          <w:color w:val="262626" w:themeColor="text1" w:themeTint="D9"/>
+          <w:color w:val="000000" w:themeColor="text1"/>
           <w:sz w:val="20"/>
           <w:szCs w:val="20"/>
         </w:rPr>
@@ -3630,7 +3677,7 @@
           <w:bCs/>
           <w:i/>
           <w:iCs/>
-          <w:color w:val="262626" w:themeColor="text1" w:themeTint="D9"/>
+          <w:color w:val="000000" w:themeColor="text1"/>
           <w:sz w:val="20"/>
           <w:szCs w:val="20"/>
         </w:rPr>
@@ -3640,7 +3687,7 @@
         <w:rPr>
           <w:rFonts w:ascii="Arial" w:hAnsi="Arial" w:cs="Arial"/>
           <w:bCs/>
-          <w:color w:val="262626" w:themeColor="text1" w:themeTint="D9"/>
+          <w:color w:val="000000" w:themeColor="text1"/>
           <w:sz w:val="20"/>
           <w:szCs w:val="20"/>
         </w:rPr>
@@ -3650,7 +3697,7 @@
         <w:rPr>
           <w:rFonts w:ascii="Arial" w:hAnsi="Arial" w:cs="Arial"/>
           <w:bCs/>
-          <w:color w:val="262626" w:themeColor="text1" w:themeTint="D9"/>
+          <w:color w:val="000000" w:themeColor="text1"/>
           <w:sz w:val="20"/>
           <w:szCs w:val="20"/>
         </w:rPr>
@@ -3662,7 +3709,7 @@
         <w:rPr>
           <w:rFonts w:ascii="Helvetica" w:hAnsi="Helvetica"/>
           <w:b/>
-          <w:color w:val="262626" w:themeColor="text1" w:themeTint="D9"/>
+          <w:color w:val="000000" w:themeColor="text1"/>
         </w:rPr>
       </w:pPr>
     </w:p>
@@ -3671,7 +3718,7 @@
         <w:rPr>
           <w:rFonts w:ascii="Helvetica" w:hAnsi="Helvetica"/>
           <w:b/>
-          <w:color w:val="262626" w:themeColor="text1" w:themeTint="D9"/>
+          <w:color w:val="000000" w:themeColor="text1"/>
         </w:rPr>
       </w:pPr>
     </w:p>
@@ -3680,14 +3727,14 @@
         <w:rPr>
           <w:rFonts w:ascii="Helvetica" w:hAnsi="Helvetica"/>
           <w:b/>
-          <w:color w:val="262626" w:themeColor="text1" w:themeTint="D9"/>
+          <w:color w:val="000000" w:themeColor="text1"/>
         </w:rPr>
       </w:pPr>
       <w:r>
         <w:rPr>
           <w:rFonts w:ascii="Helvetica" w:hAnsi="Helvetica"/>
           <w:b/>
-          <w:color w:val="262626" w:themeColor="text1" w:themeTint="D9"/>
+          <w:color w:val="000000" w:themeColor="text1"/>
         </w:rPr>
         <w:t>Presentations and seminars</w:t>
       </w:r>
@@ -3724,7 +3771,7 @@
               <w:ind w:left="-68"/>
               <w:rPr>
                 <w:rFonts w:ascii="Arial" w:hAnsi="Arial" w:cs="Arial"/>
-                <w:color w:val="262626" w:themeColor="text1" w:themeTint="D9"/>
+                <w:color w:val="000000" w:themeColor="text1"/>
                 <w:sz w:val="20"/>
                 <w:szCs w:val="20"/>
               </w:rPr>
@@ -3740,7 +3787,7 @@
               <w:rPr>
                 <w:rFonts w:ascii="Arial" w:hAnsi="Arial" w:cs="Arial"/>
                 <w:b/>
-                <w:color w:val="262626" w:themeColor="text1" w:themeTint="D9"/>
+                <w:color w:val="000000" w:themeColor="text1"/>
                 <w:sz w:val="20"/>
                 <w:szCs w:val="20"/>
               </w:rPr>
@@ -3755,7 +3802,7 @@
           <w:rFonts w:ascii="Helvetica" w:hAnsi="Helvetica"/>
           <w:b/>
           <w:bCs/>
-          <w:color w:val="262626" w:themeColor="text1" w:themeTint="D9"/>
+          <w:color w:val="000000" w:themeColor="text1"/>
           <w:sz w:val="20"/>
           <w:szCs w:val="20"/>
         </w:rPr>
@@ -3765,7 +3812,7 @@
           <w:rFonts w:ascii="Helvetica" w:hAnsi="Helvetica"/>
           <w:b/>
           <w:bCs/>
-          <w:color w:val="262626" w:themeColor="text1" w:themeTint="D9"/>
+          <w:color w:val="000000" w:themeColor="text1"/>
           <w:sz w:val="20"/>
           <w:szCs w:val="20"/>
         </w:rPr>
@@ -3778,7 +3825,7 @@
           <w:rFonts w:ascii="Helvetica" w:hAnsi="Helvetica"/>
           <w:b/>
           <w:bCs/>
-          <w:color w:val="262626" w:themeColor="text1" w:themeTint="D9"/>
+          <w:color w:val="000000" w:themeColor="text1"/>
           <w:sz w:val="20"/>
           <w:szCs w:val="20"/>
         </w:rPr>
@@ -3789,7 +3836,7 @@
         <w:ind w:left="709" w:hanging="709"/>
         <w:rPr>
           <w:rFonts w:ascii="Helvetica" w:hAnsi="Helvetica"/>
-          <w:color w:val="262626" w:themeColor="text1" w:themeTint="D9"/>
+          <w:color w:val="000000" w:themeColor="text1"/>
           <w:sz w:val="20"/>
           <w:szCs w:val="20"/>
         </w:rPr>
@@ -3799,7 +3846,7 @@
           <w:rFonts w:ascii="Helvetica" w:hAnsi="Helvetica"/>
           <w:b/>
           <w:bCs/>
-          <w:color w:val="262626" w:themeColor="text1" w:themeTint="D9"/>
+          <w:color w:val="000000" w:themeColor="text1"/>
           <w:sz w:val="20"/>
           <w:szCs w:val="20"/>
         </w:rPr>
@@ -3808,7 +3855,7 @@
       <w:r>
         <w:rPr>
           <w:rFonts w:ascii="Helvetica" w:hAnsi="Helvetica"/>
-          <w:color w:val="262626" w:themeColor="text1" w:themeTint="D9"/>
+          <w:color w:val="000000" w:themeColor="text1"/>
           <w:sz w:val="20"/>
           <w:szCs w:val="20"/>
         </w:rPr>
@@ -3817,7 +3864,7 @@
       <w:r>
         <w:rPr>
           <w:rFonts w:ascii="Helvetica" w:hAnsi="Helvetica"/>
-          <w:color w:val="262626" w:themeColor="text1" w:themeTint="D9"/>
+          <w:color w:val="000000" w:themeColor="text1"/>
           <w:sz w:val="20"/>
           <w:szCs w:val="20"/>
         </w:rPr>
@@ -3826,7 +3873,7 @@
       <w:r>
         <w:rPr>
           <w:rFonts w:ascii="Helvetica" w:hAnsi="Helvetica"/>
-          <w:color w:val="262626" w:themeColor="text1" w:themeTint="D9"/>
+          <w:color w:val="000000" w:themeColor="text1"/>
           <w:sz w:val="20"/>
           <w:szCs w:val="20"/>
         </w:rPr>
@@ -3838,7 +3885,7 @@
         <w:ind w:left="709" w:hanging="709"/>
         <w:rPr>
           <w:rFonts w:ascii="Helvetica" w:hAnsi="Helvetica"/>
-          <w:color w:val="262626" w:themeColor="text1" w:themeTint="D9"/>
+          <w:color w:val="000000" w:themeColor="text1"/>
           <w:sz w:val="20"/>
           <w:szCs w:val="20"/>
         </w:rPr>
@@ -3849,7 +3896,7 @@
         <w:ind w:left="709" w:hanging="709"/>
         <w:rPr>
           <w:rFonts w:ascii="Helvetica" w:hAnsi="Helvetica"/>
-          <w:color w:val="262626" w:themeColor="text1" w:themeTint="D9"/>
+          <w:color w:val="000000" w:themeColor="text1"/>
           <w:sz w:val="20"/>
           <w:szCs w:val="20"/>
         </w:rPr>
@@ -3859,7 +3906,7 @@
           <w:rFonts w:ascii="Helvetica" w:hAnsi="Helvetica"/>
           <w:b/>
           <w:bCs/>
-          <w:color w:val="262626" w:themeColor="text1" w:themeTint="D9"/>
+          <w:color w:val="000000" w:themeColor="text1"/>
           <w:sz w:val="20"/>
           <w:szCs w:val="20"/>
         </w:rPr>
@@ -3868,7 +3915,7 @@
       <w:r>
         <w:rPr>
           <w:rFonts w:ascii="Helvetica" w:hAnsi="Helvetica"/>
-          <w:color w:val="262626" w:themeColor="text1" w:themeTint="D9"/>
+          <w:color w:val="000000" w:themeColor="text1"/>
           <w:sz w:val="20"/>
           <w:szCs w:val="20"/>
         </w:rPr>
@@ -3880,7 +3927,7 @@
         <w:ind w:left="709" w:hanging="709"/>
         <w:rPr>
           <w:rFonts w:ascii="Helvetica" w:hAnsi="Helvetica"/>
-          <w:color w:val="262626" w:themeColor="text1" w:themeTint="D9"/>
+          <w:color w:val="000000" w:themeColor="text1"/>
           <w:sz w:val="20"/>
           <w:szCs w:val="20"/>
         </w:rPr>
@@ -3891,7 +3938,7 @@
         <w:ind w:left="709" w:hanging="709"/>
         <w:rPr>
           <w:rFonts w:ascii="Helvetica" w:hAnsi="Helvetica"/>
-          <w:color w:val="262626" w:themeColor="text1" w:themeTint="D9"/>
+          <w:color w:val="000000" w:themeColor="text1"/>
           <w:sz w:val="20"/>
           <w:szCs w:val="20"/>
         </w:rPr>
@@ -3901,7 +3948,7 @@
           <w:rFonts w:ascii="Helvetica" w:hAnsi="Helvetica"/>
           <w:b/>
           <w:bCs/>
-          <w:color w:val="262626" w:themeColor="text1" w:themeTint="D9"/>
+          <w:color w:val="000000" w:themeColor="text1"/>
           <w:sz w:val="20"/>
           <w:szCs w:val="20"/>
         </w:rPr>
@@ -3910,7 +3957,7 @@
       <w:r>
         <w:rPr>
           <w:rFonts w:ascii="Helvetica" w:hAnsi="Helvetica"/>
-          <w:color w:val="262626" w:themeColor="text1" w:themeTint="D9"/>
+          <w:color w:val="000000" w:themeColor="text1"/>
           <w:sz w:val="20"/>
           <w:szCs w:val="20"/>
         </w:rPr>
@@ -3922,7 +3969,7 @@
         <w:ind w:left="709" w:hanging="709"/>
         <w:rPr>
           <w:rFonts w:ascii="Helvetica" w:hAnsi="Helvetica"/>
-          <w:color w:val="262626" w:themeColor="text1" w:themeTint="D9"/>
+          <w:color w:val="000000" w:themeColor="text1"/>
           <w:sz w:val="20"/>
           <w:szCs w:val="20"/>
         </w:rPr>
@@ -3933,7 +3980,7 @@
         <w:ind w:left="709" w:hanging="709"/>
         <w:rPr>
           <w:rFonts w:ascii="Helvetica" w:hAnsi="Helvetica"/>
-          <w:color w:val="262626" w:themeColor="text1" w:themeTint="D9"/>
+          <w:color w:val="000000" w:themeColor="text1"/>
           <w:sz w:val="20"/>
           <w:szCs w:val="20"/>
         </w:rPr>
@@ -3943,7 +3990,7 @@
           <w:rFonts w:ascii="Helvetica" w:hAnsi="Helvetica"/>
           <w:b/>
           <w:bCs/>
-          <w:color w:val="262626" w:themeColor="text1" w:themeTint="D9"/>
+          <w:color w:val="000000" w:themeColor="text1"/>
           <w:sz w:val="20"/>
           <w:szCs w:val="20"/>
         </w:rPr>
@@ -3952,7 +3999,7 @@
       <w:r>
         <w:rPr>
           <w:rFonts w:ascii="Helvetica" w:hAnsi="Helvetica"/>
-          <w:color w:val="262626" w:themeColor="text1" w:themeTint="D9"/>
+          <w:color w:val="000000" w:themeColor="text1"/>
           <w:sz w:val="20"/>
           <w:szCs w:val="20"/>
         </w:rPr>
@@ -3964,7 +4011,7 @@
         <w:ind w:left="709" w:hanging="709"/>
         <w:rPr>
           <w:rFonts w:ascii="Helvetica" w:hAnsi="Helvetica"/>
-          <w:color w:val="262626" w:themeColor="text1" w:themeTint="D9"/>
+          <w:color w:val="000000" w:themeColor="text1"/>
           <w:sz w:val="20"/>
           <w:szCs w:val="20"/>
         </w:rPr>
@@ -3975,7 +4022,7 @@
         <w:ind w:left="709" w:hanging="709"/>
         <w:rPr>
           <w:rFonts w:ascii="Helvetica" w:hAnsi="Helvetica"/>
-          <w:color w:val="262626" w:themeColor="text1" w:themeTint="D9"/>
+          <w:color w:val="000000" w:themeColor="text1"/>
           <w:sz w:val="20"/>
           <w:szCs w:val="20"/>
         </w:rPr>
@@ -3985,7 +4032,7 @@
           <w:rFonts w:ascii="Helvetica" w:hAnsi="Helvetica"/>
           <w:b/>
           <w:bCs/>
-          <w:color w:val="262626" w:themeColor="text1" w:themeTint="D9"/>
+          <w:color w:val="000000" w:themeColor="text1"/>
           <w:sz w:val="20"/>
           <w:szCs w:val="20"/>
         </w:rPr>
@@ -3994,7 +4041,7 @@
       <w:r>
         <w:rPr>
           <w:rFonts w:ascii="Helvetica" w:hAnsi="Helvetica"/>
-          <w:color w:val="262626" w:themeColor="text1" w:themeTint="D9"/>
+          <w:color w:val="000000" w:themeColor="text1"/>
           <w:sz w:val="20"/>
           <w:szCs w:val="20"/>
         </w:rPr>
@@ -4006,7 +4053,7 @@
         <w:ind w:left="709" w:hanging="709"/>
         <w:rPr>
           <w:rFonts w:ascii="Helvetica" w:hAnsi="Helvetica"/>
-          <w:color w:val="262626" w:themeColor="text1" w:themeTint="D9"/>
+          <w:color w:val="000000" w:themeColor="text1"/>
           <w:sz w:val="20"/>
           <w:szCs w:val="20"/>
         </w:rPr>
@@ -4017,7 +4064,7 @@
         <w:ind w:left="709" w:hanging="709"/>
         <w:rPr>
           <w:rFonts w:ascii="Helvetica" w:hAnsi="Helvetica"/>
-          <w:color w:val="262626" w:themeColor="text1" w:themeTint="D9"/>
+          <w:color w:val="000000" w:themeColor="text1"/>
           <w:sz w:val="20"/>
           <w:szCs w:val="20"/>
         </w:rPr>
@@ -4027,7 +4074,7 @@
           <w:rFonts w:ascii="Helvetica" w:hAnsi="Helvetica"/>
           <w:b/>
           <w:bCs/>
-          <w:color w:val="262626" w:themeColor="text1" w:themeTint="D9"/>
+          <w:color w:val="000000" w:themeColor="text1"/>
           <w:sz w:val="20"/>
           <w:szCs w:val="20"/>
         </w:rPr>
@@ -4036,7 +4083,7 @@
       <w:r>
         <w:rPr>
           <w:rFonts w:ascii="Helvetica" w:hAnsi="Helvetica"/>
-          <w:color w:val="262626" w:themeColor="text1" w:themeTint="D9"/>
+          <w:color w:val="000000" w:themeColor="text1"/>
           <w:sz w:val="20"/>
           <w:szCs w:val="20"/>
         </w:rPr>
@@ -4048,7 +4095,7 @@
         <w:ind w:left="709" w:hanging="709"/>
         <w:rPr>
           <w:rFonts w:ascii="Helvetica" w:hAnsi="Helvetica"/>
-          <w:color w:val="262626" w:themeColor="text1" w:themeTint="D9"/>
+          <w:color w:val="000000" w:themeColor="text1"/>
           <w:sz w:val="20"/>
           <w:szCs w:val="20"/>
         </w:rPr>
@@ -4059,7 +4106,7 @@
         <w:ind w:left="709" w:hanging="709"/>
         <w:rPr>
           <w:rFonts w:ascii="Helvetica" w:hAnsi="Helvetica"/>
-          <w:color w:val="262626" w:themeColor="text1" w:themeTint="D9"/>
+          <w:color w:val="000000" w:themeColor="text1"/>
           <w:sz w:val="20"/>
           <w:szCs w:val="20"/>
         </w:rPr>
@@ -4069,7 +4116,7 @@
           <w:rFonts w:ascii="Helvetica" w:hAnsi="Helvetica"/>
           <w:b/>
           <w:bCs/>
-          <w:color w:val="262626" w:themeColor="text1" w:themeTint="D9"/>
+          <w:color w:val="000000" w:themeColor="text1"/>
           <w:sz w:val="20"/>
           <w:szCs w:val="20"/>
         </w:rPr>
@@ -4078,7 +4125,7 @@
       <w:r>
         <w:rPr>
           <w:rFonts w:ascii="Helvetica" w:hAnsi="Helvetica"/>
-          <w:color w:val="262626" w:themeColor="text1" w:themeTint="D9"/>
+          <w:color w:val="000000" w:themeColor="text1"/>
           <w:sz w:val="20"/>
           <w:szCs w:val="20"/>
         </w:rPr>
@@ -4090,7 +4137,7 @@
         <w:ind w:left="709" w:hanging="709"/>
         <w:rPr>
           <w:rFonts w:ascii="Helvetica" w:hAnsi="Helvetica"/>
-          <w:color w:val="262626" w:themeColor="text1" w:themeTint="D9"/>
+          <w:color w:val="000000" w:themeColor="text1"/>
           <w:sz w:val="20"/>
           <w:szCs w:val="20"/>
         </w:rPr>
@@ -4101,7 +4148,7 @@
         <w:ind w:left="709" w:hanging="709"/>
         <w:rPr>
           <w:rFonts w:ascii="Helvetica" w:hAnsi="Helvetica"/>
-          <w:color w:val="262626" w:themeColor="text1" w:themeTint="D9"/>
+          <w:color w:val="000000" w:themeColor="text1"/>
           <w:sz w:val="20"/>
           <w:szCs w:val="20"/>
         </w:rPr>
@@ -4111,7 +4158,7 @@
           <w:rFonts w:ascii="Helvetica" w:hAnsi="Helvetica"/>
           <w:b/>
           <w:bCs/>
-          <w:color w:val="262626" w:themeColor="text1" w:themeTint="D9"/>
+          <w:color w:val="000000" w:themeColor="text1"/>
           <w:sz w:val="20"/>
           <w:szCs w:val="20"/>
         </w:rPr>
@@ -4120,7 +4167,7 @@
       <w:r>
         <w:rPr>
           <w:rFonts w:ascii="Helvetica" w:hAnsi="Helvetica"/>
-          <w:color w:val="262626" w:themeColor="text1" w:themeTint="D9"/>
+          <w:color w:val="000000" w:themeColor="text1"/>
           <w:sz w:val="20"/>
           <w:szCs w:val="20"/>
         </w:rPr>
@@ -4132,7 +4179,7 @@
         <w:ind w:left="709" w:hanging="709"/>
         <w:rPr>
           <w:rFonts w:ascii="Helvetica" w:hAnsi="Helvetica"/>
-          <w:color w:val="262626" w:themeColor="text1" w:themeTint="D9"/>
+          <w:color w:val="000000" w:themeColor="text1"/>
           <w:sz w:val="20"/>
           <w:szCs w:val="20"/>
         </w:rPr>
@@ -4143,7 +4190,7 @@
         <w:ind w:left="709" w:hanging="709"/>
         <w:rPr>
           <w:rFonts w:ascii="Helvetica" w:hAnsi="Helvetica"/>
-          <w:color w:val="262626" w:themeColor="text1" w:themeTint="D9"/>
+          <w:color w:val="000000" w:themeColor="text1"/>
           <w:sz w:val="20"/>
           <w:szCs w:val="20"/>
         </w:rPr>
@@ -4153,7 +4200,7 @@
           <w:rFonts w:ascii="Helvetica" w:hAnsi="Helvetica"/>
           <w:b/>
           <w:bCs/>
-          <w:color w:val="262626" w:themeColor="text1" w:themeTint="D9"/>
+          <w:color w:val="000000" w:themeColor="text1"/>
           <w:sz w:val="20"/>
           <w:szCs w:val="20"/>
         </w:rPr>
@@ -4162,7 +4209,7 @@
       <w:r>
         <w:rPr>
           <w:rFonts w:ascii="Helvetica" w:hAnsi="Helvetica"/>
-          <w:color w:val="262626" w:themeColor="text1" w:themeTint="D9"/>
+          <w:color w:val="000000" w:themeColor="text1"/>
           <w:sz w:val="20"/>
           <w:szCs w:val="20"/>
         </w:rPr>
@@ -4173,7 +4220,7 @@
       <w:pPr>
         <w:rPr>
           <w:rFonts w:ascii="Helvetica" w:hAnsi="Helvetica"/>
-          <w:color w:val="262626" w:themeColor="text1" w:themeTint="D9"/>
+          <w:color w:val="000000" w:themeColor="text1"/>
           <w:sz w:val="20"/>
           <w:szCs w:val="20"/>
         </w:rPr>
@@ -7674,99 +7721,6 @@
           </w:p>
         </w:tc>
       </w:tr>
-      <w:tr>
-        <w:tblPrEx>
-          <w:tblBorders>
-            <w:top w:val="none" w:sz="0" w:space="0" w:color="auto"/>
-            <w:left w:val="none" w:sz="0" w:space="0" w:color="auto"/>
-            <w:bottom w:val="none" w:sz="0" w:space="0" w:color="auto"/>
-            <w:right w:val="none" w:sz="0" w:space="0" w:color="auto"/>
-            <w:insideH w:val="none" w:sz="0" w:space="0" w:color="auto"/>
-            <w:insideV w:val="none" w:sz="0" w:space="0" w:color="auto"/>
-          </w:tblBorders>
-        </w:tblPrEx>
-        <w:trPr>
-          <w:trHeight w:val="283"/>
-        </w:trPr>
-        <w:tc>
-          <w:tcPr>
-            <w:tcW w:w="1740" w:type="dxa"/>
-          </w:tcPr>
-          <w:p>
-            <w:pPr>
-              <w:ind w:left="-64"/>
-              <w:rPr>
-                <w:rFonts w:ascii="Arial" w:hAnsi="Arial" w:cs="Arial"/>
-                <w:b/>
-                <w:color w:val="262626" w:themeColor="text1" w:themeTint="D9"/>
-                <w:sz w:val="18"/>
-                <w:szCs w:val="20"/>
-              </w:rPr>
-            </w:pPr>
-            <w:r>
-              <w:rPr>
-                <w:rFonts w:ascii="Arial" w:hAnsi="Arial" w:cs="Arial"/>
-                <w:b/>
-                <w:color w:val="262626" w:themeColor="text1" w:themeTint="D9"/>
-                <w:sz w:val="18"/>
-                <w:szCs w:val="20"/>
-              </w:rPr>
-              <w:t>Reviewer</w:t>
-            </w:r>
-          </w:p>
-        </w:tc>
-        <w:tc>
-          <w:tcPr>
-            <w:tcW w:w="7309" w:type="dxa"/>
-          </w:tcPr>
-          <w:p>
-            <w:pPr>
-              <w:rPr>
-                <w:rFonts w:ascii="Arial" w:hAnsi="Arial" w:cs="Arial"/>
-                <w:color w:val="262626" w:themeColor="text1" w:themeTint="D9"/>
-                <w:sz w:val="18"/>
-                <w:szCs w:val="20"/>
-              </w:rPr>
-            </w:pPr>
-            <w:r>
-              <w:rPr>
-                <w:rFonts w:ascii="Arial" w:hAnsi="Arial" w:cs="Arial"/>
-                <w:color w:val="262626" w:themeColor="text1" w:themeTint="D9"/>
-                <w:sz w:val="18"/>
-                <w:szCs w:val="20"/>
-              </w:rPr>
-              <w:t>SSPHE 20</w:t>
-            </w:r>
-            <w:r>
-              <w:rPr>
-                <w:rFonts w:ascii="Arial" w:hAnsi="Arial" w:cs="Arial"/>
-                <w:color w:val="262626" w:themeColor="text1" w:themeTint="D9"/>
-                <w:sz w:val="18"/>
-                <w:szCs w:val="20"/>
-              </w:rPr>
-              <w:t>21</w:t>
-            </w:r>
-            <w:r>
-              <w:rPr>
-                <w:rFonts w:ascii="Arial" w:hAnsi="Arial" w:cs="Arial"/>
-                <w:color w:val="262626" w:themeColor="text1" w:themeTint="D9"/>
-                <w:sz w:val="18"/>
-                <w:szCs w:val="20"/>
-              </w:rPr>
-              <w:t xml:space="preserve"> (</w:t>
-            </w:r>
-            <w:r>
-              <w:rPr>
-                <w:rFonts w:ascii="Arial" w:hAnsi="Arial" w:cs="Arial"/>
-                <w:color w:val="262626" w:themeColor="text1" w:themeTint="D9"/>
-                <w:sz w:val="18"/>
-                <w:szCs w:val="20"/>
-              </w:rPr>
-              <w:t>proceeding)</w:t>
-            </w:r>
-          </w:p>
-        </w:tc>
-      </w:tr>
     </w:tbl>
     <w:p>
       <w:pPr>
@@ -7794,7 +7748,6 @@
           <w:sz w:val="20"/>
           <w:szCs w:val="20"/>
         </w:rPr>
-        <w:lastRenderedPageBreak/>
         <w:tab/>
       </w:r>
       <w:r>
@@ -8843,6 +8796,7 @@
     <w:lsdException w:name="HTML Sample" w:semiHidden="1" w:unhideWhenUsed="1"/>
     <w:lsdException w:name="HTML Typewriter" w:semiHidden="1" w:unhideWhenUsed="1"/>
     <w:lsdException w:name="HTML Variable" w:semiHidden="1" w:unhideWhenUsed="1"/>
+    <w:lsdException w:name="Normal Table" w:semiHidden="1" w:unhideWhenUsed="1"/>
     <w:lsdException w:name="annotation subject" w:semiHidden="1" w:unhideWhenUsed="1"/>
     <w:lsdException w:name="No List" w:semiHidden="1" w:unhideWhenUsed="1"/>
     <w:lsdException w:name="Outline List 1" w:semiHidden="1" w:unhideWhenUsed="1"/>
@@ -8889,8 +8843,10 @@
     <w:lsdException w:name="Table Subtle 2" w:semiHidden="1" w:unhideWhenUsed="1"/>
     <w:lsdException w:name="Table Web 1" w:semiHidden="1" w:unhideWhenUsed="1"/>
     <w:lsdException w:name="Table Web 2" w:semiHidden="1" w:unhideWhenUsed="1"/>
+    <w:lsdException w:name="Table Web 3" w:semiHidden="1" w:unhideWhenUsed="1"/>
     <w:lsdException w:name="Balloon Text" w:semiHidden="1" w:unhideWhenUsed="1"/>
     <w:lsdException w:name="Table Grid" w:uiPriority="39"/>
+    <w:lsdException w:name="Table Theme" w:semiHidden="1" w:unhideWhenUsed="1"/>
     <w:lsdException w:name="Placeholder Text" w:semiHidden="1"/>
     <w:lsdException w:name="No Spacing" w:uiPriority="1" w:qFormat="1"/>
     <w:lsdException w:name="Light Shading" w:uiPriority="60"/>

</xml_diff>